<commit_message>
Add latest learnt skills
</commit_message>
<xml_diff>
--- a/files/ShanthoshK_Frontend_Dev_cv.docx
+++ b/files/ShanthoshK_Frontend_Dev_cv.docx
@@ -143,7 +143,13 @@
         <w:pStyle w:val="SectionHeading"/>
       </w:pPr>
       <w:r>
-        <w:t>Skill Summary</w:t>
+        <w:t>Skill</w:t>
+      </w:r>
+      <w:r>
+        <w:t>s</w:t>
+      </w:r>
+      <w:r>
+        <w:t xml:space="preserve"> Summary</w:t>
       </w:r>
     </w:p>
     <w:p>
@@ -237,15 +243,7 @@
           <w:szCs w:val="20"/>
           <w:lang w:eastAsia="en-NZ"/>
         </w:rPr>
-        <w:t xml:space="preserve">, </w:t>
-      </w:r>
-      <w:r>
-        <w:rPr>
-          <w:rFonts w:eastAsia="Times New Roman" w:cs="Arial"/>
-          <w:szCs w:val="20"/>
-          <w:lang w:eastAsia="en-NZ"/>
-        </w:rPr>
-        <w:t>Styled Components, Emotion/</w:t>
+        <w:t>, Styled Components, Emotion/</w:t>
       </w:r>
       <w:proofErr w:type="spellStart"/>
       <w:r>
@@ -620,6 +618,46 @@
           <w:szCs w:val="20"/>
           <w:lang w:eastAsia="en-NZ"/>
         </w:rPr>
+        <w:t xml:space="preserve">, </w:t>
+      </w:r>
+      <w:r>
+        <w:rPr>
+          <w:rFonts w:eastAsia="Times New Roman" w:cs="Arial"/>
+          <w:szCs w:val="20"/>
+          <w:lang w:eastAsia="en-NZ"/>
+        </w:rPr>
+        <w:t xml:space="preserve">Sanity </w:t>
+      </w:r>
+      <w:r>
+        <w:rPr>
+          <w:rFonts w:eastAsia="Times New Roman" w:cs="Arial"/>
+          <w:szCs w:val="20"/>
+          <w:lang w:eastAsia="en-NZ"/>
+        </w:rPr>
+        <w:t>h</w:t>
+      </w:r>
+      <w:r>
+        <w:rPr>
+          <w:rFonts w:eastAsia="Times New Roman" w:cs="Arial"/>
+          <w:szCs w:val="20"/>
+          <w:lang w:eastAsia="en-NZ"/>
+        </w:rPr>
+        <w:t>eadless CMS</w:t>
+      </w:r>
+      <w:r>
+        <w:rPr>
+          <w:rFonts w:eastAsia="Times New Roman" w:cs="Arial"/>
+          <w:szCs w:val="20"/>
+          <w:lang w:eastAsia="en-NZ"/>
+        </w:rPr>
+        <w:t>, Stripe integration</w:t>
+      </w:r>
+      <w:r>
+        <w:rPr>
+          <w:rFonts w:eastAsia="Times New Roman" w:cs="Arial"/>
+          <w:szCs w:val="20"/>
+          <w:lang w:eastAsia="en-NZ"/>
+        </w:rPr>
         <w:t>, WordPress CMS</w:t>
       </w:r>
     </w:p>
@@ -689,18 +727,10 @@
           <w:szCs w:val="20"/>
           <w:lang w:eastAsia="en-NZ"/>
         </w:rPr>
-        <w:t xml:space="preserve">Equipped with the resilience to tackle any new challenge, I thrive in dynamic environments and embrace </w:t>
+        <w:t>Equipped with the resilience to tackle any new challenge, I thrive in dynamic environments and embrace the constant learning inherent in this field.</w:t>
       </w:r>
       <w:bookmarkStart w:id="0" w:name="_GoBack"/>
       <w:bookmarkEnd w:id="0"/>
-      <w:r>
-        <w:rPr>
-          <w:rFonts w:eastAsia="Times New Roman" w:cs="Arial"/>
-          <w:szCs w:val="20"/>
-          <w:lang w:eastAsia="en-NZ"/>
-        </w:rPr>
-        <w:t>the constant learning inherent in this field.</w:t>
-      </w:r>
     </w:p>
     <w:p>
       <w:pPr>

</xml_diff>

<commit_message>
Replace new CV files and add GSAP, Three.js skills
</commit_message>
<xml_diff>
--- a/files/ShanthoshK_Frontend_Dev_cv.docx
+++ b/files/ShanthoshK_Frontend_Dev_cv.docx
@@ -66,16 +66,8 @@
           <w:rPr>
             <w:rStyle w:val="Hyperlink"/>
           </w:rPr>
-          <w:t>github.com/</w:t>
+          <w:t>github.com/nzkks</w:t>
         </w:r>
-        <w:proofErr w:type="spellStart"/>
-        <w:r>
-          <w:rPr>
-            <w:rStyle w:val="Hyperlink"/>
-          </w:rPr>
-          <w:t>nzkks</w:t>
-        </w:r>
-        <w:proofErr w:type="spellEnd"/>
       </w:hyperlink>
       <w:r>
         <w:t xml:space="preserve"> | </w:t>
@@ -111,13 +103,8 @@
       <w:r>
         <w:t xml:space="preserve"> </w:t>
       </w:r>
-      <w:proofErr w:type="gramStart"/>
-      <w:r>
-        <w:t>Willing</w:t>
-      </w:r>
-      <w:proofErr w:type="gramEnd"/>
-      <w:r>
-        <w:t xml:space="preserve"> </w:t>
+      <w:r>
+        <w:t xml:space="preserve">Willing </w:t>
       </w:r>
       <w:r>
         <w:t>to relocate</w:t>
@@ -243,18 +230,8 @@
           <w:szCs w:val="20"/>
           <w:lang w:eastAsia="en-NZ"/>
         </w:rPr>
-        <w:t>, Styled Components, Emotion/</w:t>
-      </w:r>
-      <w:proofErr w:type="spellStart"/>
-      <w:r>
-        <w:rPr>
-          <w:rFonts w:eastAsia="Times New Roman" w:cs="Arial"/>
-          <w:szCs w:val="20"/>
-          <w:lang w:eastAsia="en-NZ"/>
-        </w:rPr>
-        <w:t>css</w:t>
-      </w:r>
-      <w:proofErr w:type="spellEnd"/>
+        <w:t>, Styled Components, Emotion/css</w:t>
+      </w:r>
     </w:p>
     <w:p>
       <w:pPr>
@@ -284,59 +261,7 @@
           <w:szCs w:val="20"/>
           <w:lang w:eastAsia="en-NZ"/>
         </w:rPr>
-        <w:t xml:space="preserve">Redux Toolkit, </w:t>
-      </w:r>
-      <w:r>
-        <w:rPr>
-          <w:rFonts w:eastAsia="Times New Roman" w:cs="Arial"/>
-          <w:szCs w:val="20"/>
-          <w:lang w:eastAsia="en-NZ"/>
-        </w:rPr>
-        <w:t xml:space="preserve">Redux </w:t>
-      </w:r>
-      <w:proofErr w:type="spellStart"/>
-      <w:r>
-        <w:rPr>
-          <w:rFonts w:eastAsia="Times New Roman" w:cs="Arial"/>
-          <w:szCs w:val="20"/>
-          <w:lang w:eastAsia="en-NZ"/>
-        </w:rPr>
-        <w:t>Thunk</w:t>
-      </w:r>
-      <w:proofErr w:type="spellEnd"/>
-      <w:r>
-        <w:rPr>
-          <w:rFonts w:eastAsia="Times New Roman" w:cs="Arial"/>
-          <w:szCs w:val="20"/>
-          <w:lang w:eastAsia="en-NZ"/>
-        </w:rPr>
-        <w:t>,</w:t>
-      </w:r>
-      <w:r>
-        <w:rPr>
-          <w:rFonts w:eastAsia="Times New Roman" w:cs="Arial"/>
-          <w:szCs w:val="20"/>
-          <w:lang w:eastAsia="en-NZ"/>
-        </w:rPr>
-        <w:t xml:space="preserve"> </w:t>
-      </w:r>
-      <w:proofErr w:type="spellStart"/>
-      <w:r>
-        <w:rPr>
-          <w:rFonts w:eastAsia="Times New Roman" w:cs="Arial"/>
-          <w:szCs w:val="20"/>
-          <w:lang w:eastAsia="en-NZ"/>
-        </w:rPr>
-        <w:t>TanStack</w:t>
-      </w:r>
-      <w:proofErr w:type="spellEnd"/>
-      <w:r>
-        <w:rPr>
-          <w:rFonts w:eastAsia="Times New Roman" w:cs="Arial"/>
-          <w:szCs w:val="20"/>
-          <w:lang w:eastAsia="en-NZ"/>
-        </w:rPr>
-        <w:t xml:space="preserve"> React Q</w:t>
+        <w:t>Redux Toolkit, TanStack React Q</w:t>
       </w:r>
       <w:r>
         <w:rPr>
@@ -354,6 +279,16 @@
         </w:rPr>
         <w:t>React Hook Form</w:t>
       </w:r>
+      <w:r>
+        <w:rPr>
+          <w:rFonts w:eastAsia="Times New Roman" w:cs="Arial"/>
+          <w:szCs w:val="20"/>
+          <w:lang w:eastAsia="en-NZ"/>
+        </w:rPr>
+        <w:t>, GSAP, Three.js</w:t>
+      </w:r>
+      <w:bookmarkStart w:id="0" w:name="_GoBack"/>
+      <w:bookmarkEnd w:id="0"/>
     </w:p>
     <w:p>
       <w:pPr>
@@ -391,25 +326,31 @@
           <w:szCs w:val="20"/>
           <w:lang w:eastAsia="en-NZ"/>
         </w:rPr>
+        <w:t>, Vitest</w:t>
+      </w:r>
+      <w:r>
+        <w:rPr>
+          <w:rFonts w:eastAsia="Times New Roman" w:cs="Arial"/>
+          <w:szCs w:val="20"/>
+          <w:lang w:eastAsia="en-NZ"/>
+        </w:rPr>
+        <w:t>, Jest</w:t>
+      </w:r>
+      <w:r>
+        <w:rPr>
+          <w:rFonts w:eastAsia="Times New Roman" w:cs="Arial"/>
+          <w:szCs w:val="20"/>
+          <w:lang w:eastAsia="en-NZ"/>
+        </w:rPr>
         <w:t xml:space="preserve">, </w:t>
       </w:r>
-      <w:proofErr w:type="spellStart"/>
-      <w:r>
-        <w:rPr>
-          <w:rFonts w:eastAsia="Times New Roman" w:cs="Arial"/>
-          <w:szCs w:val="20"/>
-          <w:lang w:eastAsia="en-NZ"/>
-        </w:rPr>
-        <w:t>Vitest</w:t>
-      </w:r>
-      <w:proofErr w:type="spellEnd"/>
-      <w:r>
-        <w:rPr>
-          <w:rFonts w:eastAsia="Times New Roman" w:cs="Arial"/>
-          <w:szCs w:val="20"/>
-          <w:lang w:eastAsia="en-NZ"/>
-        </w:rPr>
-        <w:t>, Jest</w:t>
+      <w:r>
+        <w:rPr>
+          <w:rFonts w:eastAsia="Times New Roman" w:cs="Arial"/>
+          <w:szCs w:val="20"/>
+          <w:lang w:eastAsia="en-NZ"/>
+        </w:rPr>
+        <w:t>Material-UI</w:t>
       </w:r>
       <w:r>
         <w:rPr>
@@ -425,22 +366,6 @@
           <w:szCs w:val="20"/>
           <w:lang w:eastAsia="en-NZ"/>
         </w:rPr>
-        <w:t>Material-UI</w:t>
-      </w:r>
-      <w:r>
-        <w:rPr>
-          <w:rFonts w:eastAsia="Times New Roman" w:cs="Arial"/>
-          <w:szCs w:val="20"/>
-          <w:lang w:eastAsia="en-NZ"/>
-        </w:rPr>
-        <w:t xml:space="preserve">, </w:t>
-      </w:r>
-      <w:r>
-        <w:rPr>
-          <w:rFonts w:eastAsia="Times New Roman" w:cs="Arial"/>
-          <w:szCs w:val="20"/>
-          <w:lang w:eastAsia="en-NZ"/>
-        </w:rPr>
         <w:t>Astro.js</w:t>
       </w:r>
       <w:r>
@@ -449,25 +374,7 @@
           <w:szCs w:val="20"/>
           <w:lang w:eastAsia="en-NZ"/>
         </w:rPr>
-        <w:t xml:space="preserve">, Bootstrap, REST API, </w:t>
-      </w:r>
-      <w:proofErr w:type="spellStart"/>
-      <w:r>
-        <w:rPr>
-          <w:rFonts w:eastAsia="Times New Roman" w:cs="Arial"/>
-          <w:szCs w:val="20"/>
-          <w:lang w:eastAsia="en-NZ"/>
-        </w:rPr>
-        <w:t>GraphQL</w:t>
-      </w:r>
-      <w:proofErr w:type="spellEnd"/>
-      <w:r>
-        <w:rPr>
-          <w:rFonts w:eastAsia="Times New Roman" w:cs="Arial"/>
-          <w:szCs w:val="20"/>
-          <w:lang w:eastAsia="en-NZ"/>
-        </w:rPr>
-        <w:t>, CLI, Git</w:t>
+        <w:t>, Bootstrap, REST API, GraphQL, CLI, Git</w:t>
       </w:r>
     </w:p>
     <w:p>
@@ -565,25 +472,7 @@
           <w:szCs w:val="20"/>
           <w:lang w:eastAsia="en-NZ"/>
         </w:rPr>
-        <w:t xml:space="preserve">Converting </w:t>
-      </w:r>
-      <w:proofErr w:type="spellStart"/>
-      <w:r>
-        <w:rPr>
-          <w:rFonts w:eastAsia="Times New Roman" w:cs="Arial"/>
-          <w:szCs w:val="20"/>
-          <w:lang w:eastAsia="en-NZ"/>
-        </w:rPr>
-        <w:t>Figma</w:t>
-      </w:r>
-      <w:proofErr w:type="spellEnd"/>
-      <w:r>
-        <w:rPr>
-          <w:rFonts w:eastAsia="Times New Roman" w:cs="Arial"/>
-          <w:szCs w:val="20"/>
-          <w:lang w:eastAsia="en-NZ"/>
-        </w:rPr>
-        <w:t>/mock designs into responsive websites/web applications</w:t>
+        <w:t>Converting Figma/mock designs into responsive websites/web applications</w:t>
       </w:r>
     </w:p>
     <w:p>
@@ -729,8 +618,6 @@
         </w:rPr>
         <w:t>Equipped with the resilience to tackle any new challenge, I thrive in dynamic environments and embrace the constant learning inherent in this field.</w:t>
       </w:r>
-      <w:bookmarkStart w:id="0" w:name="_GoBack"/>
-      <w:bookmarkEnd w:id="0"/>
     </w:p>
     <w:p>
       <w:pPr>
@@ -875,7 +762,6 @@
         </w:rPr>
         <w:t xml:space="preserve">| </w:t>
       </w:r>
-      <w:proofErr w:type="spellStart"/>
       <w:r>
         <w:rPr>
           <w:rStyle w:val="Company"/>
@@ -883,7 +769,6 @@
         </w:rPr>
         <w:t>HainesAttract</w:t>
       </w:r>
-      <w:proofErr w:type="spellEnd"/>
       <w:r>
         <w:rPr>
           <w:rStyle w:val="Company"/>
@@ -965,14 +850,12 @@
           <w:lang w:eastAsia="en-NZ"/>
         </w:rPr>
       </w:pPr>
-      <w:proofErr w:type="spellStart"/>
       <w:r>
         <w:rPr>
           <w:b/>
         </w:rPr>
         <w:t>HainesLink</w:t>
       </w:r>
-      <w:proofErr w:type="spellEnd"/>
       <w:r>
         <w:rPr>
           <w:b/>
@@ -985,11 +868,9 @@
       <w:r>
         <w:t xml:space="preserve">A </w:t>
       </w:r>
-      <w:proofErr w:type="spellStart"/>
       <w:r>
         <w:t>microservices</w:t>
       </w:r>
-      <w:proofErr w:type="spellEnd"/>
       <w:r>
         <w:t xml:space="preserve"> </w:t>
       </w:r>
@@ -1213,9 +1094,8 @@
           <w:szCs w:val="20"/>
           <w:lang w:eastAsia="en-NZ"/>
         </w:rPr>
-        <w:t xml:space="preserve">, </w:t>
-      </w:r>
-      <w:proofErr w:type="spellStart"/>
+        <w:t>, Formik,</w:t>
+      </w:r>
       <w:r>
         <w:rPr>
           <w:rFonts w:cs="Arial"/>
@@ -1224,9 +1104,8 @@
           <w:szCs w:val="20"/>
           <w:lang w:eastAsia="en-NZ"/>
         </w:rPr>
-        <w:t>Formik</w:t>
-      </w:r>
-      <w:proofErr w:type="spellEnd"/>
+        <w:t xml:space="preserve"> Yup</w:t>
+      </w:r>
       <w:r>
         <w:rPr>
           <w:rFonts w:cs="Arial"/>
@@ -1235,7 +1114,7 @@
           <w:szCs w:val="20"/>
           <w:lang w:eastAsia="en-NZ"/>
         </w:rPr>
-        <w:t>,</w:t>
+        <w:t xml:space="preserve">, material-ui, </w:t>
       </w:r>
       <w:r>
         <w:rPr>
@@ -1245,7 +1124,7 @@
           <w:szCs w:val="20"/>
           <w:lang w:eastAsia="en-NZ"/>
         </w:rPr>
-        <w:t xml:space="preserve"> Yup</w:t>
+        <w:t xml:space="preserve">CSS-in-JS, </w:t>
       </w:r>
       <w:r>
         <w:rPr>
@@ -1255,9 +1134,8 @@
           <w:szCs w:val="20"/>
           <w:lang w:eastAsia="en-NZ"/>
         </w:rPr>
-        <w:t>, material-</w:t>
-      </w:r>
-      <w:proofErr w:type="spellStart"/>
+        <w:t>data grids, GraphQL, recharts, react-pdf, drag and drop, d3-tree, date</w:t>
+      </w:r>
       <w:r>
         <w:rPr>
           <w:rFonts w:cs="Arial"/>
@@ -1266,9 +1144,8 @@
           <w:szCs w:val="20"/>
           <w:lang w:eastAsia="en-NZ"/>
         </w:rPr>
-        <w:t>ui</w:t>
-      </w:r>
-      <w:proofErr w:type="spellEnd"/>
+        <w:t xml:space="preserve"> and/or time</w:t>
+      </w:r>
       <w:r>
         <w:rPr>
           <w:rFonts w:cs="Arial"/>
@@ -1277,7 +1154,7 @@
           <w:szCs w:val="20"/>
           <w:lang w:eastAsia="en-NZ"/>
         </w:rPr>
-        <w:t xml:space="preserve">, </w:t>
+        <w:t xml:space="preserve"> picker</w:t>
       </w:r>
       <w:r>
         <w:rPr>
@@ -1287,7 +1164,7 @@
           <w:szCs w:val="20"/>
           <w:lang w:eastAsia="en-NZ"/>
         </w:rPr>
-        <w:t xml:space="preserve">CSS-in-JS, </w:t>
+        <w:t>s</w:t>
       </w:r>
       <w:r>
         <w:rPr>
@@ -1297,104 +1174,8 @@
           <w:szCs w:val="20"/>
           <w:lang w:eastAsia="en-NZ"/>
         </w:rPr>
-        <w:t xml:space="preserve">data grids, </w:t>
-      </w:r>
-      <w:proofErr w:type="spellStart"/>
-      <w:r>
-        <w:rPr>
-          <w:rFonts w:cs="Arial"/>
-          <w:bCs/>
-          <w:color w:val="000000"/>
-          <w:szCs w:val="20"/>
-          <w:lang w:eastAsia="en-NZ"/>
-        </w:rPr>
-        <w:t>GraphQL</w:t>
-      </w:r>
-      <w:proofErr w:type="spellEnd"/>
-      <w:r>
-        <w:rPr>
-          <w:rFonts w:cs="Arial"/>
-          <w:bCs/>
-          <w:color w:val="000000"/>
-          <w:szCs w:val="20"/>
-          <w:lang w:eastAsia="en-NZ"/>
-        </w:rPr>
-        <w:t xml:space="preserve">, </w:t>
-      </w:r>
-      <w:proofErr w:type="spellStart"/>
-      <w:r>
-        <w:rPr>
-          <w:rFonts w:cs="Arial"/>
-          <w:bCs/>
-          <w:color w:val="000000"/>
-          <w:szCs w:val="20"/>
-          <w:lang w:eastAsia="en-NZ"/>
-        </w:rPr>
-        <w:t>recharts</w:t>
-      </w:r>
-      <w:proofErr w:type="spellEnd"/>
-      <w:r>
-        <w:rPr>
-          <w:rFonts w:cs="Arial"/>
-          <w:bCs/>
-          <w:color w:val="000000"/>
-          <w:szCs w:val="20"/>
-          <w:lang w:eastAsia="en-NZ"/>
-        </w:rPr>
-        <w:t>, react-pdf, drag and drop, d3-tree, date</w:t>
-      </w:r>
-      <w:r>
-        <w:rPr>
-          <w:rFonts w:cs="Arial"/>
-          <w:bCs/>
-          <w:color w:val="000000"/>
-          <w:szCs w:val="20"/>
-          <w:lang w:eastAsia="en-NZ"/>
-        </w:rPr>
-        <w:t xml:space="preserve"> and/or time</w:t>
-      </w:r>
-      <w:r>
-        <w:rPr>
-          <w:rFonts w:cs="Arial"/>
-          <w:bCs/>
-          <w:color w:val="000000"/>
-          <w:szCs w:val="20"/>
-          <w:lang w:eastAsia="en-NZ"/>
-        </w:rPr>
-        <w:t xml:space="preserve"> picker</w:t>
-      </w:r>
-      <w:r>
-        <w:rPr>
-          <w:rFonts w:cs="Arial"/>
-          <w:bCs/>
-          <w:color w:val="000000"/>
-          <w:szCs w:val="20"/>
-          <w:lang w:eastAsia="en-NZ"/>
-        </w:rPr>
-        <w:t>s</w:t>
-      </w:r>
-      <w:r>
-        <w:rPr>
-          <w:rFonts w:cs="Arial"/>
-          <w:bCs/>
-          <w:color w:val="000000"/>
-          <w:szCs w:val="20"/>
-          <w:lang w:eastAsia="en-NZ"/>
-        </w:rPr>
-        <w:t xml:space="preserve">, </w:t>
-      </w:r>
-      <w:proofErr w:type="spellStart"/>
-      <w:r>
-        <w:rPr>
-          <w:rFonts w:cs="Arial"/>
-          <w:bCs/>
-          <w:color w:val="000000"/>
-          <w:szCs w:val="20"/>
-          <w:lang w:eastAsia="en-NZ"/>
-        </w:rPr>
-        <w:t>webpack</w:t>
-      </w:r>
-      <w:proofErr w:type="spellEnd"/>
+        <w:t>, webpack</w:t>
+      </w:r>
       <w:r>
         <w:rPr>
           <w:rFonts w:cs="Arial"/>
@@ -1439,14 +1220,12 @@
           <w:lang w:eastAsia="en-NZ"/>
         </w:rPr>
       </w:pPr>
-      <w:proofErr w:type="spellStart"/>
       <w:r>
         <w:rPr>
           <w:b/>
         </w:rPr>
         <w:t>WorkHere</w:t>
       </w:r>
-      <w:proofErr w:type="spellEnd"/>
       <w:r>
         <w:t xml:space="preserve"> </w:t>
       </w:r>
@@ -1531,31 +1310,7 @@
         <w:t>reated</w:t>
       </w:r>
       <w:r>
-        <w:t xml:space="preserve"> the frontend of the application from the ground up, utilizing ASP.Net, jQuery, SCSS, Bootstrap, </w:t>
-      </w:r>
-      <w:proofErr w:type="spellStart"/>
-      <w:r>
-        <w:t>SweetAlert</w:t>
-      </w:r>
-      <w:proofErr w:type="spellEnd"/>
-      <w:r>
-        <w:t xml:space="preserve">, </w:t>
-      </w:r>
-      <w:proofErr w:type="spellStart"/>
-      <w:r>
-        <w:t>datatables</w:t>
-      </w:r>
-      <w:proofErr w:type="spellEnd"/>
-      <w:r>
-        <w:t xml:space="preserve">, selectize.js, sortable, jQuery validation, jQuery </w:t>
-      </w:r>
-      <w:proofErr w:type="spellStart"/>
-      <w:r>
-        <w:t>Querybuilder</w:t>
-      </w:r>
-      <w:proofErr w:type="spellEnd"/>
-      <w:r>
-        <w:t>, cropper.js, isotope.js, moment.js, and more.</w:t>
+        <w:t xml:space="preserve"> the frontend of the application from the ground up, utilizing ASP.Net, jQuery, SCSS, Bootstrap, SweetAlert, datatables, selectize.js, sortable, jQuery validation, jQuery Querybuilder, cropper.js, isotope.js, moment.js, and more.</w:t>
       </w:r>
     </w:p>
     <w:p>
@@ -1594,7 +1349,6 @@
           <w:lang w:eastAsia="en-NZ"/>
         </w:rPr>
       </w:pPr>
-      <w:proofErr w:type="spellStart"/>
       <w:r>
         <w:rPr>
           <w:b/>
@@ -1602,7 +1356,6 @@
         <w:lastRenderedPageBreak/>
         <w:t>HainesAttract</w:t>
       </w:r>
-      <w:proofErr w:type="spellEnd"/>
       <w:r>
         <w:rPr>
           <w:b/>
@@ -1724,13 +1477,8 @@
       <w:r>
         <w:t xml:space="preserve">reated numerous client websites, landing pages, and company campaigns by transforming </w:t>
       </w:r>
-      <w:proofErr w:type="spellStart"/>
-      <w:r>
-        <w:t>Figma</w:t>
-      </w:r>
-      <w:proofErr w:type="spellEnd"/>
-      <w:r>
-        <w:t>/</w:t>
+      <w:r>
+        <w:t>Figma/</w:t>
       </w:r>
       <w:r>
         <w:t>mock designs into responsive websites using Bootstrap, SCSS, and JavaScript.</w:t>
@@ -1861,7 +1609,6 @@
           <w:spacing w:val="-1"/>
         </w:rPr>
       </w:pPr>
-      <w:proofErr w:type="spellStart"/>
       <w:r>
         <w:rPr>
           <w:b/>
@@ -1869,7 +1616,6 @@
         </w:rPr>
         <w:t>HubSpot</w:t>
       </w:r>
-      <w:proofErr w:type="spellEnd"/>
       <w:r>
         <w:rPr>
           <w:b/>
@@ -1941,21 +1687,12 @@
           <w:spacing w:val="-1"/>
         </w:rPr>
       </w:pPr>
-      <w:proofErr w:type="spellStart"/>
       <w:r>
         <w:rPr>
           <w:b/>
           <w:spacing w:val="-1"/>
         </w:rPr>
-        <w:t>Teamtailor</w:t>
-      </w:r>
-      <w:proofErr w:type="spellEnd"/>
-      <w:r>
-        <w:rPr>
-          <w:b/>
-          <w:spacing w:val="-1"/>
-        </w:rPr>
-        <w:t xml:space="preserve"> </w:t>
+        <w:t xml:space="preserve">Teamtailor </w:t>
       </w:r>
       <w:r>
         <w:rPr>
@@ -2131,21 +1868,12 @@
         </w:rPr>
         <w:t xml:space="preserve"> | </w:t>
       </w:r>
-      <w:proofErr w:type="spellStart"/>
-      <w:r>
-        <w:rPr>
-          <w:rStyle w:val="Company"/>
-          <w:rFonts w:eastAsia="Calibri"/>
-        </w:rPr>
-        <w:t>Zoop</w:t>
-      </w:r>
-      <w:proofErr w:type="spellEnd"/>
-      <w:r>
-        <w:rPr>
-          <w:rStyle w:val="Company"/>
-          <w:rFonts w:eastAsia="Calibri"/>
-        </w:rPr>
-        <w:t xml:space="preserve"> IT Solutions Ltd</w:t>
+      <w:r>
+        <w:rPr>
+          <w:rStyle w:val="Company"/>
+          <w:rFonts w:eastAsia="Calibri"/>
+        </w:rPr>
+        <w:t>Zoop IT Solutions Ltd</w:t>
       </w:r>
       <w:r>
         <w:rPr>
@@ -2211,17 +1939,66 @@
           <w:rStyle w:val="Company"/>
           <w:rFonts w:eastAsia="Calibri"/>
         </w:rPr>
+        <w:t xml:space="preserve">| impactNPO </w:t>
+      </w:r>
+      <w:r>
+        <w:rPr>
+          <w:rStyle w:val="Company"/>
+          <w:rFonts w:eastAsia="Calibri"/>
+        </w:rPr>
+        <w:t>| Auckland</w:t>
+      </w:r>
+      <w:r>
+        <w:rPr>
+          <w:rStyle w:val="Company"/>
+          <w:rFonts w:eastAsia="Calibri"/>
+        </w:rPr>
+        <w:t xml:space="preserve"> </w:t>
+      </w:r>
+      <w:r>
+        <w:rPr>
+          <w:rStyle w:val="Company"/>
+          <w:rFonts w:eastAsia="Calibri"/>
+        </w:rPr>
         <w:t xml:space="preserve">| </w:t>
       </w:r>
-      <w:proofErr w:type="spellStart"/>
-      <w:r>
-        <w:rPr>
-          <w:rStyle w:val="Company"/>
-          <w:rFonts w:eastAsia="Calibri"/>
-        </w:rPr>
-        <w:t>impactNPO</w:t>
-      </w:r>
-      <w:proofErr w:type="spellEnd"/>
+      <w:r>
+        <w:rPr>
+          <w:rStyle w:val="Company"/>
+          <w:rFonts w:eastAsia="Calibri"/>
+        </w:rPr>
+        <w:t>Feb 2017, Oct 2016, Aug 2016, May 2016</w:t>
+      </w:r>
+    </w:p>
+    <w:p>
+      <w:pPr>
+        <w:spacing w:line="360" w:lineRule="auto"/>
+        <w:rPr>
+          <w:rStyle w:val="Company"/>
+          <w:rFonts w:eastAsia="Calibri"/>
+        </w:rPr>
+      </w:pPr>
+      <w:r>
+        <w:rPr>
+          <w:rStyle w:val="Designation"/>
+          <w:rFonts w:eastAsia="Calibri"/>
+        </w:rPr>
+        <w:t>Web Animator</w:t>
+      </w:r>
+      <w:r>
+        <w:rPr>
+          <w:rStyle w:val="Company"/>
+          <w:rFonts w:eastAsia="Calibri"/>
+        </w:rPr>
+        <w:t xml:space="preserve"> | BCG2 </w:t>
+      </w:r>
+      <w:r>
+        <w:rPr>
+          <w:rStyle w:val="Company"/>
+          <w:rFonts w:eastAsia="Calibri"/>
+        </w:rPr>
+        <w:t>| Auckland</w:t>
+      </w:r>
       <w:r>
         <w:rPr>
           <w:rStyle w:val="Company"/>
@@ -2234,13 +2011,39 @@
           <w:rStyle w:val="Company"/>
           <w:rFonts w:eastAsia="Calibri"/>
         </w:rPr>
-        <w:t>| Auckland</w:t>
-      </w:r>
-      <w:r>
-        <w:rPr>
-          <w:rStyle w:val="Company"/>
-          <w:rFonts w:eastAsia="Calibri"/>
-        </w:rPr>
+        <w:t xml:space="preserve">| </w:t>
+      </w:r>
+      <w:r>
+        <w:rPr>
+          <w:rStyle w:val="Company"/>
+          <w:rFonts w:eastAsia="Calibri"/>
+        </w:rPr>
+        <w:t>May 2016</w:t>
+      </w:r>
+    </w:p>
+    <w:p>
+      <w:pPr>
+        <w:spacing w:line="360" w:lineRule="auto"/>
+        <w:rPr>
+          <w:rStyle w:val="Company"/>
+          <w:rFonts w:eastAsia="Calibri"/>
+        </w:rPr>
+      </w:pPr>
+      <w:r>
+        <w:rPr>
+          <w:rStyle w:val="Designation"/>
+          <w:rFonts w:eastAsia="Calibri"/>
+        </w:rPr>
+        <w:t xml:space="preserve">Senior </w:t>
+      </w:r>
+      <w:r>
+        <w:rPr>
+          <w:rStyle w:val="Designation"/>
+          <w:rFonts w:eastAsia="Calibri"/>
+        </w:rPr>
+        <w:t>UX/UI Developer</w:t>
+      </w:r>
+      <w:r>
         <w:t xml:space="preserve"> </w:t>
       </w:r>
       <w:r>
@@ -2248,50 +2051,49 @@
           <w:rStyle w:val="Company"/>
           <w:rFonts w:eastAsia="Calibri"/>
         </w:rPr>
-        <w:t xml:space="preserve">| </w:t>
-      </w:r>
-      <w:r>
-        <w:rPr>
-          <w:rStyle w:val="Company"/>
-          <w:rFonts w:eastAsia="Calibri"/>
-        </w:rPr>
-        <w:t>Feb 2017, Oct 2016, Aug 2016, May 2016</w:t>
+        <w:t>| Fashion Biz Ltd.</w:t>
+      </w:r>
+      <w:r>
+        <w:rPr>
+          <w:rStyle w:val="Company"/>
+          <w:rFonts w:eastAsia="Calibri"/>
+        </w:rPr>
+        <w:t xml:space="preserve"> | </w:t>
+      </w:r>
+      <w:r>
+        <w:rPr>
+          <w:rStyle w:val="Company"/>
+          <w:rFonts w:eastAsia="Calibri"/>
+        </w:rPr>
+        <w:t xml:space="preserve">Auckland | Dec 2013 </w:t>
+      </w:r>
+      <w:r>
+        <w:rPr>
+          <w:rStyle w:val="Company"/>
+          <w:rFonts w:eastAsia="Calibri"/>
+        </w:rPr>
+        <w:t>-</w:t>
+      </w:r>
+      <w:r>
+        <w:rPr>
+          <w:rStyle w:val="Company"/>
+          <w:rFonts w:eastAsia="Calibri"/>
+        </w:rPr>
+        <w:t xml:space="preserve"> Sep 2015</w:t>
       </w:r>
     </w:p>
     <w:p>
       <w:pPr>
         <w:spacing w:line="360" w:lineRule="auto"/>
-        <w:rPr>
-          <w:rStyle w:val="Company"/>
-          <w:rFonts w:eastAsia="Calibri"/>
-        </w:rPr>
       </w:pPr>
       <w:r>
         <w:rPr>
           <w:rStyle w:val="Designation"/>
           <w:rFonts w:eastAsia="Calibri"/>
         </w:rPr>
-        <w:t>Web Animator</w:t>
-      </w:r>
-      <w:r>
-        <w:rPr>
-          <w:rStyle w:val="Company"/>
-          <w:rFonts w:eastAsia="Calibri"/>
-        </w:rPr>
-        <w:t xml:space="preserve"> | BCG2 </w:t>
-      </w:r>
-      <w:r>
-        <w:rPr>
-          <w:rStyle w:val="Company"/>
-          <w:rFonts w:eastAsia="Calibri"/>
-        </w:rPr>
-        <w:t>| Auckland</w:t>
-      </w:r>
-      <w:r>
-        <w:rPr>
-          <w:rStyle w:val="Company"/>
-          <w:rFonts w:eastAsia="Calibri"/>
-        </w:rPr>
+        <w:t>Solution Developer</w:t>
+      </w:r>
+      <w:r>
         <w:t xml:space="preserve"> </w:t>
       </w:r>
       <w:r>
@@ -2299,113 +2101,7 @@
           <w:rStyle w:val="Company"/>
           <w:rFonts w:eastAsia="Calibri"/>
         </w:rPr>
-        <w:t xml:space="preserve">| </w:t>
-      </w:r>
-      <w:r>
-        <w:rPr>
-          <w:rStyle w:val="Company"/>
-          <w:rFonts w:eastAsia="Calibri"/>
-        </w:rPr>
-        <w:t>May 2016</w:t>
-      </w:r>
-    </w:p>
-    <w:p>
-      <w:pPr>
-        <w:spacing w:line="360" w:lineRule="auto"/>
-        <w:rPr>
-          <w:rStyle w:val="Company"/>
-          <w:rFonts w:eastAsia="Calibri"/>
-        </w:rPr>
-      </w:pPr>
-      <w:r>
-        <w:rPr>
-          <w:rStyle w:val="Designation"/>
-          <w:rFonts w:eastAsia="Calibri"/>
-        </w:rPr>
-        <w:t xml:space="preserve">Senior </w:t>
-      </w:r>
-      <w:r>
-        <w:rPr>
-          <w:rStyle w:val="Designation"/>
-          <w:rFonts w:eastAsia="Calibri"/>
-        </w:rPr>
-        <w:t>UX/UI Developer</w:t>
-      </w:r>
-      <w:r>
-        <w:t xml:space="preserve"> </w:t>
-      </w:r>
-      <w:r>
-        <w:rPr>
-          <w:rStyle w:val="Company"/>
-          <w:rFonts w:eastAsia="Calibri"/>
-        </w:rPr>
-        <w:t>| Fashion Biz Ltd.</w:t>
-      </w:r>
-      <w:r>
-        <w:rPr>
-          <w:rStyle w:val="Company"/>
-          <w:rFonts w:eastAsia="Calibri"/>
-        </w:rPr>
-        <w:t xml:space="preserve"> | </w:t>
-      </w:r>
-      <w:r>
-        <w:rPr>
-          <w:rStyle w:val="Company"/>
-          <w:rFonts w:eastAsia="Calibri"/>
-        </w:rPr>
-        <w:t xml:space="preserve">Auckland | Dec 2013 </w:t>
-      </w:r>
-      <w:r>
-        <w:rPr>
-          <w:rStyle w:val="Company"/>
-          <w:rFonts w:eastAsia="Calibri"/>
-        </w:rPr>
-        <w:t>-</w:t>
-      </w:r>
-      <w:r>
-        <w:rPr>
-          <w:rStyle w:val="Company"/>
-          <w:rFonts w:eastAsia="Calibri"/>
-        </w:rPr>
-        <w:t xml:space="preserve"> Sep 2015</w:t>
-      </w:r>
-    </w:p>
-    <w:p>
-      <w:pPr>
-        <w:spacing w:line="360" w:lineRule="auto"/>
-      </w:pPr>
-      <w:r>
-        <w:rPr>
-          <w:rStyle w:val="Designation"/>
-          <w:rFonts w:eastAsia="Calibri"/>
-        </w:rPr>
-        <w:t>Solution Developer</w:t>
-      </w:r>
-      <w:r>
-        <w:t xml:space="preserve"> </w:t>
-      </w:r>
-      <w:r>
-        <w:rPr>
-          <w:rStyle w:val="Company"/>
-          <w:rFonts w:eastAsia="Calibri"/>
-        </w:rPr>
-        <w:t xml:space="preserve">| </w:t>
-      </w:r>
-      <w:proofErr w:type="spellStart"/>
-      <w:r>
-        <w:rPr>
-          <w:rStyle w:val="Company"/>
-          <w:rFonts w:eastAsia="Calibri"/>
-        </w:rPr>
-        <w:t>Sandfield</w:t>
-      </w:r>
-      <w:proofErr w:type="spellEnd"/>
-      <w:r>
-        <w:rPr>
-          <w:rStyle w:val="Company"/>
-          <w:rFonts w:eastAsia="Calibri"/>
-        </w:rPr>
-        <w:t xml:space="preserve"> Information Systems</w:t>
+        <w:t>| Sandfield Information Systems</w:t>
       </w:r>
       <w:r>
         <w:rPr>
@@ -2457,23 +2153,7 @@
           <w:rStyle w:val="Company"/>
           <w:rFonts w:eastAsia="Calibri"/>
         </w:rPr>
-        <w:t xml:space="preserve">| </w:t>
-      </w:r>
-      <w:proofErr w:type="spellStart"/>
-      <w:r>
-        <w:rPr>
-          <w:rStyle w:val="Company"/>
-          <w:rFonts w:eastAsia="Calibri"/>
-        </w:rPr>
-        <w:t>Zealmark</w:t>
-      </w:r>
-      <w:proofErr w:type="spellEnd"/>
-      <w:r>
-        <w:rPr>
-          <w:rStyle w:val="Company"/>
-          <w:rFonts w:eastAsia="Calibri"/>
-        </w:rPr>
-        <w:t xml:space="preserve"> Group Ltd.</w:t>
+        <w:t>| Zealmark Group Ltd.</w:t>
       </w:r>
       <w:r>
         <w:rPr>
@@ -2561,23 +2241,7 @@
           <w:rStyle w:val="Company"/>
           <w:rFonts w:eastAsia="Calibri"/>
         </w:rPr>
-        <w:t xml:space="preserve">| </w:t>
-      </w:r>
-      <w:proofErr w:type="spellStart"/>
-      <w:r>
-        <w:rPr>
-          <w:rStyle w:val="Company"/>
-          <w:rFonts w:eastAsia="Calibri"/>
-        </w:rPr>
-        <w:t>Innova</w:t>
-      </w:r>
-      <w:proofErr w:type="spellEnd"/>
-      <w:r>
-        <w:rPr>
-          <w:rStyle w:val="Company"/>
-          <w:rFonts w:eastAsia="Calibri"/>
-        </w:rPr>
-        <w:t xml:space="preserve"> Products Ltd.</w:t>
+        <w:t>| Innova Products Ltd.</w:t>
       </w:r>
       <w:r>
         <w:rPr>

</xml_diff>